<commit_message>
changed fsub description in table 2
</commit_message>
<xml_diff>
--- a/Hoary Marmot ms Oecologia_resubmit_corrected figure legends.docx
+++ b/Hoary Marmot ms Oecologia_resubmit_corrected figure legends.docx
@@ -8850,6 +8850,16 @@
               </w:rPr>
               <w:t xml:space="preserve">Number of </w:t>
             </w:r>
+            <w:r>
+              <w:rPr>
+                <w:color w:val="000000"/>
+                <w:sz w:val="22"/>
+                <w:szCs w:val="22"/>
+              </w:rPr>
+              <w:t xml:space="preserve">female </w:t>
+            </w:r>
+            <w:bookmarkStart w:id="1" w:name="_GoBack"/>
+            <w:bookmarkEnd w:id="1"/>
             <w:r>
               <w:rPr>
                 <w:color w:val="000000"/>
@@ -11396,8 +11406,6 @@
         </w:rPr>
         <w:t>n</w:t>
       </w:r>
-      <w:bookmarkStart w:id="1" w:name="_GoBack"/>
-      <w:bookmarkEnd w:id="1"/>
       <w:r>
         <w:rPr>
           <w:sz w:val="22"/>
@@ -11872,7 +11880,7 @@
       <w:rPr>
         <w:noProof/>
       </w:rPr>
-      <w:t>1</w:t>
+      <w:t>26</w:t>
     </w:r>
     <w:r>
       <w:fldChar w:fldCharType="end"/>
@@ -12030,7 +12038,7 @@
       <w:rPr>
         <w:noProof/>
       </w:rPr>
-      <w:t>30</w:t>
+      <w:t>33</w:t>
     </w:r>
     <w:r>
       <w:fldChar w:fldCharType="end"/>
@@ -12087,7 +12095,7 @@
         <v:path o:extrusionok="f" gradientshapeok="t" o:connecttype="rect"/>
         <o:lock v:ext="edit" aspectratio="t"/>
       </v:shapetype>
-      <v:shape id="_x0000_i1028" type="#_x0000_t75" style="width:19.05pt;height:12.4pt;visibility:visible;mso-wrap-style:square" o:bullet="t">
+      <v:shape id="_x0000_i1027" type="#_x0000_t75" style="width:19.05pt;height:12.4pt;visibility:visible;mso-wrap-style:square" o:bullet="t">
         <v:imagedata r:id="rId1" o:title=""/>
       </v:shape>
     </w:pict>
@@ -13590,7 +13598,7 @@
 </file>
 
 <file path=customXml/itemProps1.xml><?xml version="1.0" encoding="utf-8"?>
-<ds:datastoreItem xmlns:ds="http://schemas.openxmlformats.org/officeDocument/2006/customXml" ds:itemID="{20699838-0FB2-47FA-B548-9A6D034599C0}">
+<ds:datastoreItem xmlns:ds="http://schemas.openxmlformats.org/officeDocument/2006/customXml" ds:itemID="{DF3A341C-29A2-4120-90C1-2EB0E703951D}">
   <ds:schemaRefs>
     <ds:schemaRef ds:uri="http://schemas.openxmlformats.org/officeDocument/2006/bibliography"/>
   </ds:schemaRefs>

</xml_diff>